<commit_message>
beide Test Case fertig
</commit_message>
<xml_diff>
--- a/Semester 2/Testing/Test-Case_Einfügen.docx
+++ b/Semester 2/Testing/Test-Case_Einfügen.docx
@@ -6,6 +6,8 @@
       <w:pPr>
         <w:pStyle w:val="Project"/>
       </w:pPr>
+      <w:bookmarkStart w:id="0" w:name="_GoBack"/>
+      <w:bookmarkEnd w:id="0"/>
       <w:r>
         <w:t>Online-Library</w:t>
       </w:r>
@@ -658,11 +660,9 @@
       <w:r>
         <w:t xml:space="preserve">1. </w:t>
       </w:r>
-      <w:proofErr w:type="spellStart"/>
       <w:r>
         <w:t>Einfügen</w:t>
       </w:r>
-      <w:proofErr w:type="spellEnd"/>
       <w:r>
         <w:tab/>
         <w:t>4</w:t>
@@ -711,74 +711,24 @@
           <w:tab w:val="right" w:leader="dot" w:pos="9360"/>
         </w:tabs>
         <w:rPr>
-          <w:lang w:val="en-GB"/>
+          <w:lang w:val="de-DE"/>
         </w:rPr>
       </w:pPr>
       <w:r>
         <w:rPr>
-          <w:lang w:val="en-GB"/>
+          <w:lang w:val="de-DE"/>
         </w:rPr>
         <w:t xml:space="preserve">4. </w:t>
       </w:r>
       <w:r>
         <w:rPr>
-          <w:lang w:val="en-GB"/>
+          <w:lang w:val="de-DE"/>
         </w:rPr>
-        <w:t xml:space="preserve">Feature </w:t>
+        <w:t>Feature Bestanden/Nicht Bestanden Kriterien</w:t>
       </w:r>
-      <w:proofErr w:type="spellStart"/>
       <w:r>
         <w:rPr>
-          <w:lang w:val="en-GB"/>
-        </w:rPr>
-        <w:t>Bestanden</w:t>
-      </w:r>
-      <w:proofErr w:type="spellEnd"/>
-      <w:r>
-        <w:rPr>
-          <w:lang w:val="en-GB"/>
-        </w:rPr>
-        <w:t>/</w:t>
-      </w:r>
-      <w:proofErr w:type="spellStart"/>
-      <w:r>
-        <w:rPr>
-          <w:lang w:val="en-GB"/>
-        </w:rPr>
-        <w:t>Nicht</w:t>
-      </w:r>
-      <w:proofErr w:type="spellEnd"/>
-      <w:r>
-        <w:rPr>
-          <w:lang w:val="en-GB"/>
-        </w:rPr>
-        <w:t xml:space="preserve"> </w:t>
-      </w:r>
-      <w:proofErr w:type="spellStart"/>
-      <w:r>
-        <w:rPr>
-          <w:lang w:val="en-GB"/>
-        </w:rPr>
-        <w:t>Bestanden</w:t>
-      </w:r>
-      <w:proofErr w:type="spellEnd"/>
-      <w:r>
-        <w:rPr>
-          <w:lang w:val="en-GB"/>
-        </w:rPr>
-        <w:t xml:space="preserve"> </w:t>
-      </w:r>
-      <w:proofErr w:type="spellStart"/>
-      <w:r>
-        <w:rPr>
-          <w:lang w:val="en-GB"/>
-        </w:rPr>
-        <w:t>Kriterien</w:t>
-      </w:r>
-      <w:proofErr w:type="spellEnd"/>
-      <w:r>
-        <w:rPr>
-          <w:lang w:val="en-GB"/>
+          <w:lang w:val="de-DE"/>
         </w:rPr>
         <w:tab/>
         <w:t>4</w:t>
@@ -839,8 +789,6 @@
       <w:r>
         <w:t>9</w:t>
       </w:r>
-      <w:bookmarkStart w:id="0" w:name="_GoBack"/>
-      <w:bookmarkEnd w:id="0"/>
     </w:p>
     <w:p>
       <w:pPr>
@@ -2187,7 +2135,7 @@
             </w:pPr>
             <w:proofErr w:type="spellStart"/>
             <w:r>
-              <w:t>Eigene</w:t>
+              <w:t>Alle</w:t>
             </w:r>
             <w:proofErr w:type="spellEnd"/>
             <w:r>
@@ -2195,7 +2143,7 @@
             </w:r>
             <w:proofErr w:type="spellStart"/>
             <w:r>
-              <w:t>Medien</w:t>
+              <w:t>Titel</w:t>
             </w:r>
             <w:proofErr w:type="spellEnd"/>
             <w:r>
@@ -2215,7 +2163,7 @@
             </w:pPr>
             <w:proofErr w:type="spellStart"/>
             <w:r>
-              <w:t>Eigene</w:t>
+              <w:t>Alle</w:t>
             </w:r>
             <w:proofErr w:type="spellEnd"/>
             <w:r>
@@ -2223,7 +2171,7 @@
             </w:r>
             <w:proofErr w:type="spellStart"/>
             <w:r>
-              <w:t>Medien</w:t>
+              <w:t>Titel</w:t>
             </w:r>
             <w:proofErr w:type="spellEnd"/>
           </w:p>
@@ -2322,13 +2270,11 @@
               <w:ind w:left="0"/>
               <w:cnfStyle w:val="000000100000" w:firstRow="0" w:lastRow="0" w:firstColumn="0" w:lastColumn="0" w:oddVBand="0" w:evenVBand="0" w:oddHBand="1" w:evenHBand="0" w:firstRowFirstColumn="0" w:firstRowLastColumn="0" w:lastRowFirstColumn="0" w:lastRowLastColumn="0"/>
             </w:pPr>
-            <w:proofErr w:type="spellStart"/>
-            <w:r>
-              <w:t>Hinzufügen</w:t>
-            </w:r>
-            <w:proofErr w:type="spellEnd"/>
-            <w:r>
-              <w:t xml:space="preserve"> Button</w:t>
+            <w:r>
+              <w:t xml:space="preserve">Create New </w:t>
+            </w:r>
+            <w:r>
+              <w:t>Button</w:t>
             </w:r>
           </w:p>
         </w:tc>
@@ -2343,7 +2289,7 @@
               <w:cnfStyle w:val="000000100000" w:firstRow="0" w:lastRow="0" w:firstColumn="0" w:lastColumn="0" w:oddVBand="0" w:evenVBand="0" w:oddHBand="1" w:evenHBand="0" w:firstRowFirstColumn="0" w:firstRowLastColumn="0" w:lastRowFirstColumn="0" w:lastRowLastColumn="0"/>
             </w:pPr>
             <w:r>
-              <w:t>“+”</w:t>
+              <w:t>Create New</w:t>
             </w:r>
           </w:p>
         </w:tc>
@@ -3215,7 +3161,7 @@
             </w:pPr>
             <w:proofErr w:type="spellStart"/>
             <w:r>
-              <w:t>Eigene</w:t>
+              <w:t>Alle</w:t>
             </w:r>
             <w:proofErr w:type="spellEnd"/>
             <w:r>
@@ -3223,7 +3169,7 @@
             </w:r>
             <w:proofErr w:type="spellStart"/>
             <w:r>
-              <w:t>Medien</w:t>
+              <w:t>Titel</w:t>
             </w:r>
             <w:proofErr w:type="spellEnd"/>
             <w:r>
@@ -3243,7 +3189,7 @@
             </w:pPr>
             <w:proofErr w:type="spellStart"/>
             <w:r>
-              <w:t>Eigene</w:t>
+              <w:t>Alle</w:t>
             </w:r>
             <w:proofErr w:type="spellEnd"/>
             <w:r>
@@ -3251,7 +3197,7 @@
             </w:r>
             <w:proofErr w:type="spellStart"/>
             <w:r>
-              <w:t>Medien</w:t>
+              <w:t>Titel</w:t>
             </w:r>
             <w:proofErr w:type="spellEnd"/>
           </w:p>
@@ -3350,13 +3296,8 @@
               <w:ind w:left="0"/>
               <w:cnfStyle w:val="000000100000" w:firstRow="0" w:lastRow="0" w:firstColumn="0" w:lastColumn="0" w:oddVBand="0" w:evenVBand="0" w:oddHBand="1" w:evenHBand="0" w:firstRowFirstColumn="0" w:firstRowLastColumn="0" w:lastRowFirstColumn="0" w:lastRowLastColumn="0"/>
             </w:pPr>
-            <w:proofErr w:type="spellStart"/>
-            <w:r>
-              <w:t>Hinzufügen</w:t>
-            </w:r>
-            <w:proofErr w:type="spellEnd"/>
-            <w:r>
-              <w:t xml:space="preserve"> Button</w:t>
+            <w:r>
+              <w:t>Create New Button</w:t>
             </w:r>
           </w:p>
         </w:tc>
@@ -3371,7 +3312,7 @@
               <w:cnfStyle w:val="000000100000" w:firstRow="0" w:lastRow="0" w:firstColumn="0" w:lastColumn="0" w:oddVBand="0" w:evenVBand="0" w:oddHBand="1" w:evenHBand="0" w:firstRowFirstColumn="0" w:firstRowLastColumn="0" w:lastRowFirstColumn="0" w:lastRowLastColumn="0"/>
             </w:pPr>
             <w:r>
-              <w:t>“+”</w:t>
+              <w:t>Create New</w:t>
             </w:r>
           </w:p>
         </w:tc>
@@ -3777,19 +3718,7 @@
               <w:rPr>
                 <w:lang w:val="de-DE"/>
               </w:rPr>
-              <w:t>Das vorgeschlagene Medium stimmt überein</w:t>
-            </w:r>
-            <w:r>
-              <w:rPr>
-                <w:lang w:val="de-DE"/>
-              </w:rPr>
-              <w:t xml:space="preserve"> </w:t>
-            </w:r>
-            <w:r>
-              <w:rPr>
-                <w:lang w:val="de-DE"/>
-              </w:rPr>
-              <w:t>(hat mehr Informationen)</w:t>
+              <w:t>Das vorgeschlagene Medium stimmt überein (hat mehr Informationen)</w:t>
             </w:r>
           </w:p>
         </w:tc>
@@ -4495,7 +4424,7 @@
             </w:pPr>
             <w:proofErr w:type="spellStart"/>
             <w:r>
-              <w:t>Eigene</w:t>
+              <w:t>Alle</w:t>
             </w:r>
             <w:proofErr w:type="spellEnd"/>
             <w:r>
@@ -4503,7 +4432,7 @@
             </w:r>
             <w:proofErr w:type="spellStart"/>
             <w:r>
-              <w:t>Medien</w:t>
+              <w:t>Titel</w:t>
             </w:r>
             <w:proofErr w:type="spellEnd"/>
             <w:r>
@@ -4523,7 +4452,7 @@
             </w:pPr>
             <w:proofErr w:type="spellStart"/>
             <w:r>
-              <w:t>Eigene</w:t>
+              <w:t>Alle</w:t>
             </w:r>
             <w:proofErr w:type="spellEnd"/>
             <w:r>
@@ -4531,7 +4460,7 @@
             </w:r>
             <w:proofErr w:type="spellStart"/>
             <w:r>
-              <w:t>Medien</w:t>
+              <w:t>Titel</w:t>
             </w:r>
             <w:proofErr w:type="spellEnd"/>
           </w:p>
@@ -4630,13 +4559,8 @@
               <w:ind w:left="0"/>
               <w:cnfStyle w:val="000000100000" w:firstRow="0" w:lastRow="0" w:firstColumn="0" w:lastColumn="0" w:oddVBand="0" w:evenVBand="0" w:oddHBand="1" w:evenHBand="0" w:firstRowFirstColumn="0" w:firstRowLastColumn="0" w:lastRowFirstColumn="0" w:lastRowLastColumn="0"/>
             </w:pPr>
-            <w:proofErr w:type="spellStart"/>
-            <w:r>
-              <w:t>Hinzufügen</w:t>
-            </w:r>
-            <w:proofErr w:type="spellEnd"/>
-            <w:r>
-              <w:t xml:space="preserve"> Button</w:t>
+            <w:r>
+              <w:t>Create New Button</w:t>
             </w:r>
           </w:p>
         </w:tc>
@@ -4651,7 +4575,7 @@
               <w:cnfStyle w:val="000000100000" w:firstRow="0" w:lastRow="0" w:firstColumn="0" w:lastColumn="0" w:oddVBand="0" w:evenVBand="0" w:oddHBand="1" w:evenHBand="0" w:firstRowFirstColumn="0" w:firstRowLastColumn="0" w:lastRowFirstColumn="0" w:lastRowLastColumn="0"/>
             </w:pPr>
             <w:r>
-              <w:t>“+”</w:t>
+              <w:t>Create New</w:t>
             </w:r>
           </w:p>
         </w:tc>
@@ -5050,13 +4974,7 @@
               <w:rPr>
                 <w:lang w:val="de-DE"/>
               </w:rPr>
-              <w:t>enen Medien</w:t>
-            </w:r>
-            <w:r>
-              <w:rPr>
-                <w:lang w:val="de-DE"/>
-              </w:rPr>
-              <w:t>/wird nicht hinzugefügt</w:t>
+              <w:t>enen Medien/wird nicht hinzugefügt</w:t>
             </w:r>
           </w:p>
         </w:tc>
@@ -5656,7 +5574,7 @@
             </w:pPr>
             <w:proofErr w:type="spellStart"/>
             <w:r>
-              <w:t>Eigene</w:t>
+              <w:t>Alle</w:t>
             </w:r>
             <w:proofErr w:type="spellEnd"/>
             <w:r>
@@ -5664,7 +5582,7 @@
             </w:r>
             <w:proofErr w:type="spellStart"/>
             <w:r>
-              <w:t>Medien</w:t>
+              <w:t>Titel</w:t>
             </w:r>
             <w:proofErr w:type="spellEnd"/>
             <w:r>
@@ -5684,7 +5602,7 @@
             </w:pPr>
             <w:proofErr w:type="spellStart"/>
             <w:r>
-              <w:t>Eigene</w:t>
+              <w:t>Alle</w:t>
             </w:r>
             <w:proofErr w:type="spellEnd"/>
             <w:r>
@@ -5692,7 +5610,7 @@
             </w:r>
             <w:proofErr w:type="spellStart"/>
             <w:r>
-              <w:t>Medien</w:t>
+              <w:t>Titel</w:t>
             </w:r>
             <w:proofErr w:type="spellEnd"/>
           </w:p>
@@ -5791,13 +5709,8 @@
               <w:ind w:left="0"/>
               <w:cnfStyle w:val="000000100000" w:firstRow="0" w:lastRow="0" w:firstColumn="0" w:lastColumn="0" w:oddVBand="0" w:evenVBand="0" w:oddHBand="1" w:evenHBand="0" w:firstRowFirstColumn="0" w:firstRowLastColumn="0" w:lastRowFirstColumn="0" w:lastRowLastColumn="0"/>
             </w:pPr>
-            <w:proofErr w:type="spellStart"/>
-            <w:r>
-              <w:t>Hinzufügen</w:t>
-            </w:r>
-            <w:proofErr w:type="spellEnd"/>
-            <w:r>
-              <w:t xml:space="preserve"> Button</w:t>
+            <w:r>
+              <w:t>Create New Button</w:t>
             </w:r>
           </w:p>
         </w:tc>
@@ -5812,7 +5725,7 @@
               <w:cnfStyle w:val="000000100000" w:firstRow="0" w:lastRow="0" w:firstColumn="0" w:lastColumn="0" w:oddVBand="0" w:evenVBand="0" w:oddHBand="1" w:evenHBand="0" w:firstRowFirstColumn="0" w:firstRowLastColumn="0" w:lastRowFirstColumn="0" w:lastRowLastColumn="0"/>
             </w:pPr>
             <w:r>
-              <w:t>“+”</w:t>
+              <w:t>Create New</w:t>
             </w:r>
           </w:p>
         </w:tc>
@@ -23604,7 +23517,7 @@
 </file>
 
 <file path=customXml/itemProps1.xml><?xml version="1.0" encoding="utf-8"?>
-<ds:datastoreItem xmlns:ds="http://schemas.openxmlformats.org/officeDocument/2006/customXml" ds:itemID="{E2929A43-A150-4CD1-BDD2-7522AA2CE0C6}">
+<ds:datastoreItem xmlns:ds="http://schemas.openxmlformats.org/officeDocument/2006/customXml" ds:itemID="{8545C41B-F965-4A6C-B0EE-9C8505338A83}">
   <ds:schemaRefs>
     <ds:schemaRef ds:uri="http://schemas.openxmlformats.org/officeDocument/2006/bibliography"/>
   </ds:schemaRefs>

</xml_diff>